<commit_message>
update de merise puissance 4
</commit_message>
<xml_diff>
--- a/docs/merise_P4.docx
+++ b/docs/merise_P4.docx
@@ -3324,27 +3324,7 @@
           <w:sz w:val="22"/>
           <w:szCs w:val="22"/>
         </w:rPr>
-        <w:t xml:space="preserve">Si lors d’une partie, tous les jetons sont joués sans qu’il y </w:t>
-      </w:r>
-      <w:proofErr w:type="gramStart"/>
-      <w:r>
-        <w:rPr>
-          <w:rFonts w:cstheme="minorHAnsi"/>
-          <w:color w:val="FFFFFF" w:themeColor="background1"/>
-          <w:sz w:val="22"/>
-          <w:szCs w:val="22"/>
-        </w:rPr>
-        <w:t>est</w:t>
-      </w:r>
-      <w:proofErr w:type="gramEnd"/>
-      <w:r>
-        <w:rPr>
-          <w:rFonts w:cstheme="minorHAnsi"/>
-          <w:color w:val="FFFFFF" w:themeColor="background1"/>
-          <w:sz w:val="22"/>
-          <w:szCs w:val="22"/>
-        </w:rPr>
-        <w:t xml:space="preserve"> d’alignement de jetons, la partie est déclaré nulle.</w:t>
+        <w:t>Si lors d’une partie, tous les jetons sont joués sans qu’il y est d’alignement de jetons, la partie est déclaré nulle.</w:t>
       </w:r>
     </w:p>
     <w:p>
@@ -5275,7 +5255,7 @@
               <w:rPr>
                 <w:rFonts w:cstheme="minorHAnsi"/>
               </w:rPr>
-              <w:t>pl_password</w:t>
+              <w:t>pl_username</w:t>
             </w:r>
             <w:proofErr w:type="spellEnd"/>
           </w:p>
@@ -5292,11 +5272,19 @@
                 <w:rFonts w:cstheme="minorHAnsi"/>
               </w:rPr>
             </w:pPr>
+            <w:proofErr w:type="spellStart"/>
             <w:r>
               <w:rPr>
                 <w:rFonts w:cstheme="minorHAnsi"/>
               </w:rPr>
-              <w:t>Mot de passe du joueur</w:t>
+              <w:t>Prenom</w:t>
+            </w:r>
+            <w:proofErr w:type="spellEnd"/>
+            <w:r>
+              <w:rPr>
+                <w:rFonts w:cstheme="minorHAnsi"/>
+              </w:rPr>
+              <w:t xml:space="preserve"> du joueur</w:t>
             </w:r>
           </w:p>
         </w:tc>
@@ -5316,7 +5304,7 @@
               <w:rPr>
                 <w:rFonts w:cstheme="minorHAnsi"/>
               </w:rPr>
-              <w:t>AN</w:t>
+              <w:t>A</w:t>
             </w:r>
           </w:p>
         </w:tc>
@@ -5336,7 +5324,7 @@
               <w:rPr>
                 <w:rFonts w:cstheme="minorHAnsi"/>
               </w:rPr>
-              <w:t>15</w:t>
+              <w:t>30</w:t>
             </w:r>
           </w:p>
         </w:tc>
@@ -5356,7 +5344,7 @@
               <w:rPr>
                 <w:rFonts w:cstheme="minorHAnsi"/>
               </w:rPr>
-              <w:t>Obligatoire, doit être de minimum 15 caractère AN</w:t>
+              <w:t>Obligatoire</w:t>
             </w:r>
           </w:p>
         </w:tc>
@@ -5382,7 +5370,7 @@
               <w:rPr>
                 <w:rFonts w:cstheme="minorHAnsi"/>
               </w:rPr>
-              <w:t>pl_email</w:t>
+              <w:t>pl_password</w:t>
             </w:r>
             <w:proofErr w:type="spellEnd"/>
           </w:p>
@@ -5403,7 +5391,7 @@
               <w:rPr>
                 <w:rFonts w:cstheme="minorHAnsi"/>
               </w:rPr>
-              <w:t>Email du joueur</w:t>
+              <w:t>Mot de passe du joueur</w:t>
             </w:r>
           </w:p>
         </w:tc>
@@ -5443,7 +5431,7 @@
               <w:rPr>
                 <w:rFonts w:cstheme="minorHAnsi"/>
               </w:rPr>
-              <w:t>50</w:t>
+              <w:t>15</w:t>
             </w:r>
           </w:p>
         </w:tc>
@@ -5463,7 +5451,7 @@
               <w:rPr>
                 <w:rFonts w:cstheme="minorHAnsi"/>
               </w:rPr>
-              <w:t>obligatoire</w:t>
+              <w:t>Obligatoire, doit être de minimum 15 caractère AN</w:t>
             </w:r>
           </w:p>
         </w:tc>
@@ -5486,7 +5474,7 @@
               <w:rPr>
                 <w:rFonts w:cstheme="minorHAnsi"/>
               </w:rPr>
-              <w:t>pl_register</w:t>
+              <w:t>pl_email</w:t>
             </w:r>
             <w:proofErr w:type="spellEnd"/>
           </w:p>
@@ -5507,7 +5495,7 @@
               <w:rPr>
                 <w:rFonts w:cstheme="minorHAnsi"/>
               </w:rPr>
-              <w:t>Date de l'enregistrement du joueur</w:t>
+              <w:t>Email du joueur</w:t>
             </w:r>
           </w:p>
         </w:tc>
@@ -5527,7 +5515,7 @@
               <w:rPr>
                 <w:rFonts w:cstheme="minorHAnsi"/>
               </w:rPr>
-              <w:t>Date</w:t>
+              <w:t>AN</w:t>
             </w:r>
           </w:p>
         </w:tc>
@@ -5543,6 +5531,12 @@
                 <w:rFonts w:cstheme="minorHAnsi"/>
               </w:rPr>
             </w:pPr>
+            <w:r>
+              <w:rPr>
+                <w:rFonts w:cstheme="minorHAnsi"/>
+              </w:rPr>
+              <w:t>50</w:t>
+            </w:r>
           </w:p>
         </w:tc>
         <w:tc>
@@ -5561,7 +5555,7 @@
               <w:rPr>
                 <w:rFonts w:cstheme="minorHAnsi"/>
               </w:rPr>
-              <w:t>Obligatoire, format "YY-M-D"</w:t>
+              <w:t>obligatoire</w:t>
             </w:r>
           </w:p>
         </w:tc>
@@ -5587,7 +5581,7 @@
               <w:rPr>
                 <w:rFonts w:cstheme="minorHAnsi"/>
               </w:rPr>
-              <w:t>pl_lastConnect</w:t>
+              <w:t>pl_register</w:t>
             </w:r>
             <w:proofErr w:type="spellEnd"/>
           </w:p>
@@ -5608,7 +5602,7 @@
               <w:rPr>
                 <w:rFonts w:cstheme="minorHAnsi"/>
               </w:rPr>
-              <w:t>Dernière connexion du joueur</w:t>
+              <w:t>Date de l'enregistrement du joueur</w:t>
             </w:r>
           </w:p>
         </w:tc>
@@ -5662,7 +5656,7 @@
               <w:rPr>
                 <w:rFonts w:cstheme="minorHAnsi"/>
               </w:rPr>
-              <w:t>Facultatif, format "YY-M-D"</w:t>
+              <w:t>Obligatoire, format "YY-M-D"</w:t>
             </w:r>
           </w:p>
         </w:tc>
@@ -5685,7 +5679,7 @@
               <w:rPr>
                 <w:rFonts w:cstheme="minorHAnsi"/>
               </w:rPr>
-              <w:t>pl_isLogin</w:t>
+              <w:t>pl_lastConnect</w:t>
             </w:r>
             <w:proofErr w:type="spellEnd"/>
           </w:p>
@@ -5706,7 +5700,7 @@
               <w:rPr>
                 <w:rFonts w:cstheme="minorHAnsi"/>
               </w:rPr>
-              <w:t>Si le joueur est en ligne ou pas</w:t>
+              <w:t>Dernière connexion du joueur</w:t>
             </w:r>
           </w:p>
         </w:tc>
@@ -5726,7 +5720,13 @@
               <w:rPr>
                 <w:rFonts w:cstheme="minorHAnsi"/>
               </w:rPr>
-              <w:t>Logique</w:t>
+              <w:t>Date</w:t>
+            </w:r>
+            <w:r>
+              <w:rPr>
+                <w:rFonts w:cstheme="minorHAnsi"/>
+              </w:rPr>
+              <w:t xml:space="preserve"> &amp; Heure</w:t>
             </w:r>
           </w:p>
         </w:tc>
@@ -5742,12 +5742,6 @@
                 <w:rFonts w:cstheme="minorHAnsi"/>
               </w:rPr>
             </w:pPr>
-            <w:r>
-              <w:rPr>
-                <w:rFonts w:cstheme="minorHAnsi"/>
-              </w:rPr>
-              <w:t>1</w:t>
-            </w:r>
           </w:p>
         </w:tc>
         <w:tc>
@@ -5760,13 +5754,45 @@
               <w:cnfStyle w:val="000000000000" w:firstRow="0" w:lastRow="0" w:firstColumn="0" w:lastColumn="0" w:oddVBand="0" w:evenVBand="0" w:oddHBand="0" w:evenHBand="0" w:firstRowFirstColumn="0" w:firstRowLastColumn="0" w:lastRowFirstColumn="0" w:lastRowLastColumn="0"/>
               <w:rPr>
                 <w:rFonts w:cstheme="minorHAnsi"/>
+                <w:lang w:val="en-GB"/>
               </w:rPr>
             </w:pPr>
+            <w:proofErr w:type="spellStart"/>
             <w:r>
               <w:rPr>
                 <w:rFonts w:cstheme="minorHAnsi"/>
-              </w:rPr>
-              <w:t>Obligatoire, format "1 ou 0"</w:t>
+                <w:lang w:val="en-GB"/>
+              </w:rPr>
+              <w:t>Facultatif</w:t>
+            </w:r>
+            <w:proofErr w:type="spellEnd"/>
+            <w:r>
+              <w:rPr>
+                <w:rFonts w:cstheme="minorHAnsi"/>
+                <w:lang w:val="en-GB"/>
+              </w:rPr>
+              <w:t>, format "YY-M-D</w:t>
+            </w:r>
+            <w:r>
+              <w:rPr>
+                <w:rFonts w:cstheme="minorHAnsi"/>
+                <w:lang w:val="en-GB"/>
+              </w:rPr>
+              <w:t xml:space="preserve"> H:m</w:t>
+            </w:r>
+            <w:r>
+              <w:rPr>
+                <w:rFonts w:cstheme="minorHAnsi"/>
+                <w:lang w:val="en-GB"/>
+              </w:rPr>
+              <w:t>:s</w:t>
+            </w:r>
+            <w:r>
+              <w:rPr>
+                <w:rFonts w:cstheme="minorHAnsi"/>
+                <w:lang w:val="en-GB"/>
+              </w:rPr>
+              <w:t>"</w:t>
             </w:r>
           </w:p>
         </w:tc>
@@ -6100,14 +6126,14 @@
               </w:rPr>
               <w:t xml:space="preserve">, </w:t>
             </w:r>
+            <w:proofErr w:type="spellStart"/>
             <w:r>
               <w:rPr>
                 <w:rFonts w:cstheme="minorHAnsi"/>
               </w:rPr>
-              <w:t>auto incrémentation</w:t>
+              <w:t>auto-incrémentation</w:t>
             </w:r>
-            <w:bookmarkStart w:id="21" w:name="_GoBack"/>
-            <w:bookmarkEnd w:id="21"/>
+            <w:proofErr w:type="spellEnd"/>
           </w:p>
         </w:tc>
       </w:tr>
@@ -6456,7 +6482,7 @@
           <w:u w:val="single"/>
         </w:rPr>
       </w:pPr>
-      <w:bookmarkStart w:id="22" w:name="_Toc46311833"/>
+      <w:bookmarkStart w:id="21" w:name="_Toc46311833"/>
     </w:p>
     <w:p>
       <w:pPr>
@@ -6512,11 +6538,11 @@
           <w:color w:val="8EAADB" w:themeColor="accent1" w:themeTint="99"/>
         </w:rPr>
       </w:pPr>
-      <w:bookmarkStart w:id="23" w:name="_Toc49239324"/>
-      <w:bookmarkStart w:id="24" w:name="_Toc49239376"/>
-      <w:bookmarkStart w:id="25" w:name="_Toc49239885"/>
-      <w:bookmarkStart w:id="26" w:name="_Toc49797766"/>
-      <w:bookmarkEnd w:id="22"/>
+      <w:bookmarkStart w:id="22" w:name="_Toc49239324"/>
+      <w:bookmarkStart w:id="23" w:name="_Toc49239376"/>
+      <w:bookmarkStart w:id="24" w:name="_Toc49239885"/>
+      <w:bookmarkStart w:id="25" w:name="_Toc49797766"/>
+      <w:bookmarkEnd w:id="21"/>
       <w:r>
         <w:rPr>
           <w:rFonts w:asciiTheme="minorHAnsi" w:hAnsiTheme="minorHAnsi" w:cstheme="minorHAnsi"/>
@@ -6535,128 +6561,114 @@
         </w:rPr>
         <w:t xml:space="preserve"> fonctionnelles simple/composées</w:t>
       </w:r>
+      <w:bookmarkEnd w:id="22"/>
       <w:bookmarkEnd w:id="23"/>
       <w:bookmarkEnd w:id="24"/>
       <w:bookmarkEnd w:id="25"/>
+    </w:p>
+    <w:p>
+      <w:pPr>
+        <w:rPr>
+          <w:rFonts w:cstheme="minorHAnsi"/>
+        </w:rPr>
+      </w:pPr>
+    </w:p>
+    <w:p>
+      <w:pPr>
+        <w:rPr>
+          <w:rFonts w:cstheme="minorHAnsi"/>
+          <w:lang w:val="en-GB"/>
+        </w:rPr>
+      </w:pPr>
+      <w:proofErr w:type="spellStart"/>
+      <w:r>
+        <w:rPr>
+          <w:rFonts w:cstheme="minorHAnsi"/>
+          <w:lang w:val="en-GB"/>
+        </w:rPr>
+        <w:t>pl_pseudo</w:t>
+      </w:r>
+      <w:proofErr w:type="spellEnd"/>
+      <w:r>
+        <w:rPr>
+          <w:rFonts w:cstheme="minorHAnsi"/>
+          <w:lang w:val="en-GB"/>
+        </w:rPr>
+        <w:t xml:space="preserve"> -&gt; </w:t>
+      </w:r>
+      <w:proofErr w:type="spellStart"/>
+      <w:r>
+        <w:rPr>
+          <w:rFonts w:cstheme="minorHAnsi"/>
+          <w:lang w:val="en-GB"/>
+        </w:rPr>
+        <w:t>pl_password</w:t>
+      </w:r>
+      <w:proofErr w:type="spellEnd"/>
+      <w:r>
+        <w:rPr>
+          <w:rFonts w:cstheme="minorHAnsi"/>
+          <w:lang w:val="en-GB"/>
+        </w:rPr>
+        <w:t xml:space="preserve">, </w:t>
+      </w:r>
+      <w:proofErr w:type="spellStart"/>
+      <w:r>
+        <w:rPr>
+          <w:rFonts w:cstheme="minorHAnsi"/>
+          <w:lang w:val="en-GB"/>
+        </w:rPr>
+        <w:t>p</w:t>
+      </w:r>
+      <w:r>
+        <w:rPr>
+          <w:rFonts w:cstheme="minorHAnsi"/>
+          <w:lang w:val="en-GB"/>
+        </w:rPr>
+        <w:t>l_email</w:t>
+      </w:r>
+      <w:proofErr w:type="spellEnd"/>
+      <w:r>
+        <w:rPr>
+          <w:rFonts w:cstheme="minorHAnsi"/>
+          <w:lang w:val="en-GB"/>
+        </w:rPr>
+        <w:t xml:space="preserve">, </w:t>
+      </w:r>
+      <w:proofErr w:type="spellStart"/>
+      <w:r>
+        <w:rPr>
+          <w:rFonts w:cstheme="minorHAnsi"/>
+          <w:lang w:val="en-GB"/>
+        </w:rPr>
+        <w:t>pl_register</w:t>
+      </w:r>
+      <w:proofErr w:type="spellEnd"/>
+      <w:r>
+        <w:rPr>
+          <w:rFonts w:cstheme="minorHAnsi"/>
+          <w:lang w:val="en-GB"/>
+        </w:rPr>
+        <w:t xml:space="preserve">, </w:t>
+      </w:r>
+      <w:proofErr w:type="spellStart"/>
+      <w:r>
+        <w:rPr>
+          <w:rFonts w:cstheme="minorHAnsi"/>
+          <w:lang w:val="en-GB"/>
+        </w:rPr>
+        <w:t>pl_lastConnect</w:t>
+      </w:r>
+      <w:proofErr w:type="spellEnd"/>
+      <w:r>
+        <w:rPr>
+          <w:rFonts w:cstheme="minorHAnsi"/>
+          <w:lang w:val="en-GB"/>
+        </w:rPr>
+        <w:t xml:space="preserve">, </w:t>
+      </w:r>
+      <w:bookmarkStart w:id="26" w:name="_GoBack"/>
       <w:bookmarkEnd w:id="26"/>
-    </w:p>
-    <w:p>
-      <w:pPr>
-        <w:rPr>
-          <w:rFonts w:cstheme="minorHAnsi"/>
-        </w:rPr>
-      </w:pPr>
-    </w:p>
-    <w:p>
-      <w:pPr>
-        <w:rPr>
-          <w:rFonts w:cstheme="minorHAnsi"/>
-          <w:lang w:val="en-GB"/>
-        </w:rPr>
-      </w:pPr>
-      <w:proofErr w:type="spellStart"/>
-      <w:r>
-        <w:rPr>
-          <w:rFonts w:cstheme="minorHAnsi"/>
-          <w:lang w:val="en-GB"/>
-        </w:rPr>
-        <w:t>pl_pseudo</w:t>
-      </w:r>
-      <w:proofErr w:type="spellEnd"/>
-      <w:r>
-        <w:rPr>
-          <w:rFonts w:cstheme="minorHAnsi"/>
-          <w:lang w:val="en-GB"/>
-        </w:rPr>
-        <w:t xml:space="preserve"> -&gt; </w:t>
-      </w:r>
-      <w:proofErr w:type="spellStart"/>
-      <w:r>
-        <w:rPr>
-          <w:rFonts w:cstheme="minorHAnsi"/>
-          <w:lang w:val="en-GB"/>
-        </w:rPr>
-        <w:t>pl_password</w:t>
-      </w:r>
-      <w:proofErr w:type="spellEnd"/>
-      <w:r>
-        <w:rPr>
-          <w:rFonts w:cstheme="minorHAnsi"/>
-          <w:lang w:val="en-GB"/>
-        </w:rPr>
-        <w:t xml:space="preserve">, </w:t>
-      </w:r>
-      <w:proofErr w:type="spellStart"/>
-      <w:r>
-        <w:rPr>
-          <w:rFonts w:cstheme="minorHAnsi"/>
-          <w:lang w:val="en-GB"/>
-        </w:rPr>
-        <w:t>p</w:t>
-      </w:r>
-      <w:r>
-        <w:rPr>
-          <w:rFonts w:cstheme="minorHAnsi"/>
-          <w:lang w:val="en-GB"/>
-        </w:rPr>
-        <w:t>l_email</w:t>
-      </w:r>
-      <w:proofErr w:type="spellEnd"/>
-      <w:r>
-        <w:rPr>
-          <w:rFonts w:cstheme="minorHAnsi"/>
-          <w:lang w:val="en-GB"/>
-        </w:rPr>
-        <w:t xml:space="preserve">, </w:t>
-      </w:r>
-      <w:proofErr w:type="spellStart"/>
-      <w:r>
-        <w:rPr>
-          <w:rFonts w:cstheme="minorHAnsi"/>
-          <w:lang w:val="en-GB"/>
-        </w:rPr>
-        <w:t>pl_register</w:t>
-      </w:r>
-      <w:proofErr w:type="spellEnd"/>
-      <w:r>
-        <w:rPr>
-          <w:rFonts w:cstheme="minorHAnsi"/>
-          <w:lang w:val="en-GB"/>
-        </w:rPr>
-        <w:t xml:space="preserve">, </w:t>
-      </w:r>
-      <w:proofErr w:type="spellStart"/>
-      <w:r>
-        <w:rPr>
-          <w:rFonts w:cstheme="minorHAnsi"/>
-          <w:lang w:val="en-GB"/>
-        </w:rPr>
-        <w:t>pl_lastConnect</w:t>
-      </w:r>
-      <w:proofErr w:type="spellEnd"/>
-      <w:r>
-        <w:rPr>
-          <w:rFonts w:cstheme="minorHAnsi"/>
-          <w:lang w:val="en-GB"/>
-        </w:rPr>
-        <w:t xml:space="preserve">, </w:t>
-      </w:r>
-      <w:proofErr w:type="spellStart"/>
-      <w:r>
-        <w:rPr>
-          <w:rFonts w:cstheme="minorHAnsi"/>
-          <w:lang w:val="en-GB"/>
-        </w:rPr>
-        <w:t>pl_isLogin</w:t>
-      </w:r>
-      <w:proofErr w:type="spellEnd"/>
-      <w:r>
-        <w:rPr>
-          <w:rFonts w:cstheme="minorHAnsi"/>
-          <w:lang w:val="en-GB"/>
-        </w:rPr>
-        <w:t xml:space="preserve">, </w:t>
-      </w:r>
       <w:proofErr w:type="spellStart"/>
       <w:r>
         <w:rPr>
@@ -10188,7 +10200,7 @@
 </file>
 
 <file path=customXml/itemProps2.xml><?xml version="1.0" encoding="utf-8"?>
-<ds:datastoreItem xmlns:ds="http://schemas.openxmlformats.org/officeDocument/2006/customXml" ds:itemID="{60CB10C3-3DCB-4568-AB64-EDEA8BF0CE85}">
+<ds:datastoreItem xmlns:ds="http://schemas.openxmlformats.org/officeDocument/2006/customXml" ds:itemID="{7208ABF8-0898-4533-B158-9E494C16E576}">
   <ds:schemaRefs>
     <ds:schemaRef ds:uri="http://schemas.openxmlformats.org/officeDocument/2006/bibliography"/>
   </ds:schemaRefs>

</xml_diff>

<commit_message>
fin du script creation de table
</commit_message>
<xml_diff>
--- a/docs/merise_P4.docx
+++ b/docs/merise_P4.docx
@@ -3,8 +3,8 @@
 <w:document xmlns:wpc="http://schemas.microsoft.com/office/word/2010/wordprocessingCanvas" xmlns:cx="http://schemas.microsoft.com/office/drawing/2014/chartex" xmlns:cx1="http://schemas.microsoft.com/office/drawing/2015/9/8/chartex" xmlns:cx2="http://schemas.microsoft.com/office/drawing/2015/10/21/chartex" xmlns:cx3="http://schemas.microsoft.com/office/drawing/2016/5/9/chartex" xmlns:cx4="http://schemas.microsoft.com/office/drawing/2016/5/10/chartex" xmlns:cx5="http://schemas.microsoft.com/office/drawing/2016/5/11/chartex" xmlns:cx6="http://schemas.microsoft.com/office/drawing/2016/5/12/chartex" xmlns:cx7="http://schemas.microsoft.com/office/drawing/2016/5/13/chartex" xmlns:cx8="http://schemas.microsoft.com/office/drawing/2016/5/14/chartex" xmlns:mc="http://schemas.openxmlformats.org/markup-compatibility/2006" xmlns:aink="http://schemas.microsoft.com/office/drawing/2016/ink" xmlns:am3d="http://schemas.microsoft.com/office/drawing/2017/model3d" xmlns:o="urn:schemas-microsoft-com:office:office" xmlns:r="http://schemas.openxmlformats.org/officeDocument/2006/relationships" xmlns:m="http://schemas.openxmlformats.org/officeDocument/2006/math" xmlns:v="urn:schemas-microsoft-com:vml" xmlns:wp14="http://schemas.microsoft.com/office/word/2010/wordprocessingDrawing" xmlns:wp="http://schemas.openxmlformats.org/drawingml/2006/wordprocessingDrawing" xmlns:w10="urn:schemas-microsoft-com:office:word" xmlns:w="http://schemas.openxmlformats.org/wordprocessingml/2006/main" xmlns:w14="http://schemas.microsoft.com/office/word/2010/wordml" xmlns:w15="http://schemas.microsoft.com/office/word/2012/wordml" xmlns:w16cid="http://schemas.microsoft.com/office/word/2016/wordml/cid" xmlns:w16se="http://schemas.microsoft.com/office/word/2015/wordml/symex" xmlns:wpg="http://schemas.microsoft.com/office/word/2010/wordprocessingGroup" xmlns:wpi="http://schemas.microsoft.com/office/word/2010/wordprocessingInk" xmlns:wne="http://schemas.microsoft.com/office/word/2006/wordml" xmlns:wps="http://schemas.microsoft.com/office/word/2010/wordprocessingShape" mc:Ignorable="w14 w15 w16se w16cid wp14">
   <w:background w:color="272727" w:themeColor="text1" w:themeTint="D8"/>
   <w:body>
-    <w:bookmarkStart w:id="0" w:name="_Toc46311831" w:displacedByCustomXml="next"/>
-    <w:bookmarkStart w:id="1" w:name="_Toc46311733" w:displacedByCustomXml="next"/>
+    <w:bookmarkStart w:id="0" w:name="_Toc46311733" w:displacedByCustomXml="next"/>
+    <w:bookmarkStart w:id="1" w:name="_Toc46311831" w:displacedByCustomXml="next"/>
     <w:sdt>
       <w:sdtPr>
         <w:rPr>
@@ -3252,25 +3252,14 @@
           <w:szCs w:val="22"/>
         </w:rPr>
       </w:pPr>
-      <w:bookmarkStart w:id="7" w:name="_GoBack"/>
-      <w:r>
-        <w:rPr>
-          <w:rFonts w:cstheme="minorHAnsi"/>
-          <w:color w:val="FFFFFF" w:themeColor="background1"/>
-          <w:sz w:val="22"/>
-          <w:szCs w:val="22"/>
-        </w:rPr>
-        <w:t xml:space="preserve">Le deuxième joueur insère à son tour son jeton, de l’autre couleur dans la colonne de son choix. Et </w:t>
-      </w:r>
-      <w:bookmarkEnd w:id="7"/>
-      <w:r>
-        <w:rPr>
-          <w:rFonts w:cstheme="minorHAnsi"/>
-          <w:color w:val="FFFFFF" w:themeColor="background1"/>
-          <w:sz w:val="22"/>
-          <w:szCs w:val="22"/>
-        </w:rPr>
-        <w:t xml:space="preserve">ainsi de suite jusqu’à obtenir une rangée de 4 jetons de même couleur. </w:t>
+      <w:r>
+        <w:rPr>
+          <w:rFonts w:cstheme="minorHAnsi"/>
+          <w:color w:val="FFFFFF" w:themeColor="background1"/>
+          <w:sz w:val="22"/>
+          <w:szCs w:val="22"/>
+        </w:rPr>
+        <w:t xml:space="preserve">Le deuxième joueur insère à son tour son jeton, de l’autre couleur dans la colonne de son choix. Et ainsi de suite jusqu’à obtenir une rangée de 4 jetons de même couleur. </w:t>
       </w:r>
     </w:p>
     <w:p>
@@ -3434,7 +3423,7 @@
           </wp:inline>
         </w:drawing>
       </w:r>
-      <w:bookmarkStart w:id="8" w:name="_Toc49797762"/>
+      <w:bookmarkStart w:id="7" w:name="_Toc49797762"/>
       <w:r>
         <w:rPr>
           <w:rFonts w:cstheme="minorHAnsi"/>
@@ -3456,7 +3445,7 @@
         <w:lastRenderedPageBreak/>
         <w:t>Fonctionnalités attendues</w:t>
       </w:r>
-      <w:bookmarkEnd w:id="8"/>
+      <w:bookmarkEnd w:id="7"/>
     </w:p>
     <w:p>
       <w:pPr>
@@ -4649,8 +4638,8 @@
           <w:color w:val="8EAADB" w:themeColor="accent1" w:themeTint="99"/>
         </w:rPr>
       </w:pPr>
-      <w:bookmarkStart w:id="9" w:name="_Toc49239882"/>
-      <w:bookmarkStart w:id="10" w:name="_Toc49797763"/>
+      <w:bookmarkStart w:id="8" w:name="_Toc49239882"/>
+      <w:bookmarkStart w:id="9" w:name="_Toc49797763"/>
       <w:r>
         <w:rPr>
           <w:rFonts w:asciiTheme="minorHAnsi" w:hAnsiTheme="minorHAnsi" w:cstheme="minorHAnsi"/>
@@ -4665,8 +4654,8 @@
       <w:bookmarkEnd w:id="3"/>
       <w:bookmarkEnd w:id="4"/>
       <w:bookmarkEnd w:id="5"/>
+      <w:bookmarkEnd w:id="8"/>
       <w:bookmarkEnd w:id="9"/>
-      <w:bookmarkEnd w:id="10"/>
     </w:p>
     <w:p>
       <w:pPr>
@@ -4727,11 +4716,11 @@
         </w:rPr>
         <w:t xml:space="preserve"> ?</w:t>
       </w:r>
-      <w:bookmarkStart w:id="11" w:name="_Toc46905596"/>
-      <w:bookmarkStart w:id="12" w:name="_Toc49239322"/>
-      <w:bookmarkStart w:id="13" w:name="_Toc49239374"/>
-      <w:bookmarkStart w:id="14" w:name="_Toc49239883"/>
-      <w:bookmarkStart w:id="15" w:name="_Toc49797764"/>
+      <w:bookmarkStart w:id="10" w:name="_Toc46905596"/>
+      <w:bookmarkStart w:id="11" w:name="_Toc49239322"/>
+      <w:bookmarkStart w:id="12" w:name="_Toc49239374"/>
+      <w:bookmarkStart w:id="13" w:name="_Toc49239883"/>
+      <w:bookmarkStart w:id="14" w:name="_Toc49797764"/>
     </w:p>
     <w:p>
       <w:pPr>
@@ -4887,11 +4876,11 @@
         <w:lastRenderedPageBreak/>
         <w:t>Les contraintes sur les données</w:t>
       </w:r>
+      <w:bookmarkEnd w:id="10"/>
       <w:bookmarkEnd w:id="11"/>
       <w:bookmarkEnd w:id="12"/>
       <w:bookmarkEnd w:id="13"/>
       <w:bookmarkEnd w:id="14"/>
-      <w:bookmarkEnd w:id="15"/>
     </w:p>
     <w:p>
       <w:pPr>
@@ -5059,12 +5048,12 @@
           <w:color w:val="8EAADB" w:themeColor="accent1" w:themeTint="99"/>
         </w:rPr>
       </w:pPr>
-      <w:bookmarkStart w:id="16" w:name="_Toc46311832"/>
-      <w:bookmarkStart w:id="17" w:name="_Toc46905597"/>
-      <w:bookmarkStart w:id="18" w:name="_Toc49239323"/>
-      <w:bookmarkStart w:id="19" w:name="_Toc49239375"/>
-      <w:bookmarkStart w:id="20" w:name="_Toc49239884"/>
-      <w:bookmarkStart w:id="21" w:name="_Toc49797765"/>
+      <w:bookmarkStart w:id="15" w:name="_Toc46311832"/>
+      <w:bookmarkStart w:id="16" w:name="_Toc46905597"/>
+      <w:bookmarkStart w:id="17" w:name="_Toc49239323"/>
+      <w:bookmarkStart w:id="18" w:name="_Toc49239375"/>
+      <w:bookmarkStart w:id="19" w:name="_Toc49239884"/>
+      <w:bookmarkStart w:id="20" w:name="_Toc49797765"/>
       <w:r>
         <w:rPr>
           <w:rFonts w:asciiTheme="minorHAnsi" w:hAnsiTheme="minorHAnsi" w:cstheme="minorHAnsi"/>
@@ -5074,12 +5063,12 @@
         </w:rPr>
         <w:t>Dictionnaire</w:t>
       </w:r>
+      <w:bookmarkEnd w:id="15"/>
       <w:bookmarkEnd w:id="16"/>
       <w:bookmarkEnd w:id="17"/>
       <w:bookmarkEnd w:id="18"/>
       <w:bookmarkEnd w:id="19"/>
       <w:bookmarkEnd w:id="20"/>
-      <w:bookmarkEnd w:id="21"/>
     </w:p>
     <w:p>
       <w:pPr>
@@ -6549,7 +6538,7 @@
           <w:u w:val="single"/>
         </w:rPr>
       </w:pPr>
-      <w:bookmarkStart w:id="22" w:name="_Toc46311833"/>
+      <w:bookmarkStart w:id="21" w:name="_Toc46311833"/>
     </w:p>
     <w:p>
       <w:pPr>
@@ -6604,11 +6593,11 @@
           <w:color w:val="8EAADB" w:themeColor="accent1" w:themeTint="99"/>
         </w:rPr>
       </w:pPr>
-      <w:bookmarkStart w:id="23" w:name="_Toc49239324"/>
-      <w:bookmarkStart w:id="24" w:name="_Toc49239376"/>
-      <w:bookmarkStart w:id="25" w:name="_Toc49239885"/>
-      <w:bookmarkStart w:id="26" w:name="_Toc49797766"/>
-      <w:bookmarkEnd w:id="22"/>
+      <w:bookmarkStart w:id="22" w:name="_Toc49239324"/>
+      <w:bookmarkStart w:id="23" w:name="_Toc49239376"/>
+      <w:bookmarkStart w:id="24" w:name="_Toc49239885"/>
+      <w:bookmarkStart w:id="25" w:name="_Toc49797766"/>
+      <w:bookmarkEnd w:id="21"/>
       <w:r>
         <w:rPr>
           <w:rFonts w:asciiTheme="minorHAnsi" w:hAnsiTheme="minorHAnsi" w:cstheme="minorHAnsi"/>
@@ -6627,10 +6616,10 @@
         </w:rPr>
         <w:t xml:space="preserve"> fonctionnelles simple/composées</w:t>
       </w:r>
+      <w:bookmarkEnd w:id="22"/>
       <w:bookmarkEnd w:id="23"/>
       <w:bookmarkEnd w:id="24"/>
       <w:bookmarkEnd w:id="25"/>
-      <w:bookmarkEnd w:id="26"/>
     </w:p>
     <w:p>
       <w:pPr>
@@ -6867,10 +6856,10 @@
           <w:color w:val="8EAADB" w:themeColor="accent1" w:themeTint="99"/>
         </w:rPr>
       </w:pPr>
-      <w:bookmarkStart w:id="27" w:name="_Toc49239325"/>
-      <w:bookmarkStart w:id="28" w:name="_Toc49239377"/>
-      <w:bookmarkStart w:id="29" w:name="_Toc49239886"/>
-      <w:bookmarkStart w:id="30" w:name="_Toc49797767"/>
+      <w:bookmarkStart w:id="26" w:name="_Toc49239325"/>
+      <w:bookmarkStart w:id="27" w:name="_Toc49239377"/>
+      <w:bookmarkStart w:id="28" w:name="_Toc49239886"/>
+      <w:bookmarkStart w:id="29" w:name="_Toc49797767"/>
       <w:r>
         <w:rPr>
           <w:rFonts w:asciiTheme="minorHAnsi" w:hAnsiTheme="minorHAnsi" w:cstheme="minorHAnsi"/>
@@ -6880,10 +6869,10 @@
         </w:rPr>
         <w:t>Modèle conceptuel des données (MCD)</w:t>
       </w:r>
+      <w:bookmarkEnd w:id="26"/>
       <w:bookmarkEnd w:id="27"/>
       <w:bookmarkEnd w:id="28"/>
       <w:bookmarkEnd w:id="29"/>
-      <w:bookmarkEnd w:id="30"/>
     </w:p>
     <w:p>
       <w:pPr>
@@ -6895,6 +6884,7 @@
       <w:r>
         <w:rPr>
           <w:rFonts w:cstheme="minorHAnsi"/>
+          <w:noProof/>
           <w:lang w:val="en-GB"/>
         </w:rPr>
         <w:drawing>
@@ -6944,10 +6934,10 @@
           <w:color w:val="8EAADB" w:themeColor="accent1" w:themeTint="99"/>
         </w:rPr>
       </w:pPr>
-      <w:bookmarkStart w:id="31" w:name="_Toc49239326"/>
-      <w:bookmarkStart w:id="32" w:name="_Toc49239378"/>
-      <w:bookmarkStart w:id="33" w:name="_Toc49239887"/>
-      <w:bookmarkStart w:id="34" w:name="_Toc49797768"/>
+      <w:bookmarkStart w:id="30" w:name="_Toc49239326"/>
+      <w:bookmarkStart w:id="31" w:name="_Toc49239378"/>
+      <w:bookmarkStart w:id="32" w:name="_Toc49239887"/>
+      <w:bookmarkStart w:id="33" w:name="_Toc49797768"/>
       <w:r>
         <w:rPr>
           <w:rFonts w:asciiTheme="minorHAnsi" w:hAnsiTheme="minorHAnsi" w:cstheme="minorHAnsi"/>
@@ -6957,10 +6947,10 @@
         </w:rPr>
         <w:t>Modèle logique des données (MLD)</w:t>
       </w:r>
+      <w:bookmarkEnd w:id="30"/>
       <w:bookmarkEnd w:id="31"/>
       <w:bookmarkEnd w:id="32"/>
       <w:bookmarkEnd w:id="33"/>
-      <w:bookmarkEnd w:id="34"/>
     </w:p>
     <w:p>
       <w:pPr>
@@ -7191,10 +7181,10 @@
           <w:color w:val="8EAADB" w:themeColor="accent1" w:themeTint="99"/>
         </w:rPr>
       </w:pPr>
-      <w:bookmarkStart w:id="35" w:name="_Toc49239327"/>
-      <w:bookmarkStart w:id="36" w:name="_Toc49239379"/>
-      <w:bookmarkStart w:id="37" w:name="_Toc49239888"/>
-      <w:bookmarkStart w:id="38" w:name="_Toc49797769"/>
+      <w:bookmarkStart w:id="34" w:name="_Toc49239327"/>
+      <w:bookmarkStart w:id="35" w:name="_Toc49239379"/>
+      <w:bookmarkStart w:id="36" w:name="_Toc49239888"/>
+      <w:bookmarkStart w:id="37" w:name="_Toc49797769"/>
       <w:r>
         <w:rPr>
           <w:rFonts w:asciiTheme="minorHAnsi" w:hAnsiTheme="minorHAnsi" w:cstheme="minorHAnsi"/>
@@ -7240,53 +7230,85 @@
         </w:rPr>
         <w:t>que des données (MPD)</w:t>
       </w:r>
+      <w:bookmarkEnd w:id="34"/>
       <w:bookmarkEnd w:id="35"/>
       <w:bookmarkEnd w:id="36"/>
       <w:bookmarkEnd w:id="37"/>
+    </w:p>
+    <w:p>
+      <w:pPr>
+        <w:rPr>
+          <w:rFonts w:cstheme="minorHAnsi"/>
+        </w:rPr>
+      </w:pPr>
+    </w:p>
+    <w:p>
+      <w:pPr>
+        <w:pStyle w:val="Titre2"/>
+        <w:rPr>
+          <w:rFonts w:asciiTheme="minorHAnsi" w:hAnsiTheme="minorHAnsi" w:cstheme="minorHAnsi"/>
+        </w:rPr>
+      </w:pPr>
+      <w:bookmarkStart w:id="38" w:name="_Toc49239328"/>
+      <w:bookmarkStart w:id="39" w:name="_Toc49239380"/>
+      <w:bookmarkStart w:id="40" w:name="_Toc49239889"/>
+      <w:bookmarkStart w:id="41" w:name="_Toc49797770"/>
+      <w:r>
+        <w:rPr>
+          <w:rFonts w:asciiTheme="minorHAnsi" w:hAnsiTheme="minorHAnsi" w:cstheme="minorHAnsi"/>
+        </w:rPr>
+        <w:t>Création des tables</w:t>
+      </w:r>
       <w:bookmarkEnd w:id="38"/>
-    </w:p>
-    <w:p>
-      <w:pPr>
-        <w:rPr>
-          <w:rFonts w:cstheme="minorHAnsi"/>
-        </w:rPr>
-      </w:pPr>
-    </w:p>
-    <w:p>
-      <w:pPr>
-        <w:pStyle w:val="Titre2"/>
-        <w:rPr>
-          <w:rFonts w:asciiTheme="minorHAnsi" w:hAnsiTheme="minorHAnsi" w:cstheme="minorHAnsi"/>
-        </w:rPr>
-      </w:pPr>
-      <w:bookmarkStart w:id="39" w:name="_Toc49239328"/>
-      <w:bookmarkStart w:id="40" w:name="_Toc49239380"/>
-      <w:bookmarkStart w:id="41" w:name="_Toc49239889"/>
-      <w:bookmarkStart w:id="42" w:name="_Toc49797770"/>
-      <w:r>
-        <w:rPr>
-          <w:rFonts w:asciiTheme="minorHAnsi" w:hAnsiTheme="minorHAnsi" w:cstheme="minorHAnsi"/>
-        </w:rPr>
-        <w:t>Création des tables</w:t>
-      </w:r>
       <w:bookmarkEnd w:id="39"/>
       <w:bookmarkEnd w:id="40"/>
       <w:bookmarkEnd w:id="41"/>
+    </w:p>
+    <w:p>
+      <w:pPr>
+        <w:rPr>
+          <w:rFonts w:cstheme="minorHAnsi"/>
+        </w:rPr>
+      </w:pPr>
+    </w:p>
+    <w:p>
+      <w:pPr>
+        <w:rPr>
+          <w:rFonts w:cstheme="minorHAnsi"/>
+        </w:rPr>
+      </w:pPr>
+      <w:r>
+        <w:rPr>
+          <w:rFonts w:cstheme="minorHAnsi"/>
+        </w:rPr>
+        <w:object w:dxaOrig="1525" w:dyaOrig="993" w14:anchorId="5BFB61E3">
+          <v:shapetype id="_x0000_t75" coordsize="21600,21600" o:spt="75" o:preferrelative="t" path="m@4@5l@4@11@9@11@9@5xe" filled="f" stroked="f">
+            <v:stroke joinstyle="miter"/>
+            <v:formulas>
+              <v:f eqn="if lineDrawn pixelLineWidth 0"/>
+              <v:f eqn="sum @0 1 0"/>
+              <v:f eqn="sum 0 0 @1"/>
+              <v:f eqn="prod @2 1 2"/>
+              <v:f eqn="prod @3 21600 pixelWidth"/>
+              <v:f eqn="prod @3 21600 pixelHeight"/>
+              <v:f eqn="sum @0 0 1"/>
+              <v:f eqn="prod @6 1 2"/>
+              <v:f eqn="prod @7 21600 pixelWidth"/>
+              <v:f eqn="sum @8 21600 0"/>
+              <v:f eqn="prod @7 21600 pixelHeight"/>
+              <v:f eqn="sum @10 21600 0"/>
+            </v:formulas>
+            <v:path o:extrusionok="f" gradientshapeok="t" o:connecttype="rect"/>
+            <o:lock v:ext="edit" aspectratio="t"/>
+          </v:shapetype>
+          <v:shape id="_x0000_i1025" type="#_x0000_t75" style="width:76.2pt;height:49.8pt" o:ole="">
+            <v:imagedata r:id="rId11" o:title=""/>
+          </v:shape>
+          <o:OLEObject Type="Embed" ProgID="Package" ShapeID="_x0000_i1025" DrawAspect="Icon" ObjectID="_1660640665" r:id="rId12"/>
+        </w:object>
+      </w:r>
+      <w:bookmarkStart w:id="42" w:name="_GoBack"/>
       <w:bookmarkEnd w:id="42"/>
-    </w:p>
-    <w:p>
-      <w:pPr>
-        <w:rPr>
-          <w:rFonts w:cstheme="minorHAnsi"/>
-        </w:rPr>
-      </w:pPr>
-    </w:p>
-    <w:p>
-      <w:pPr>
-        <w:rPr>
-          <w:rFonts w:cstheme="minorHAnsi"/>
-        </w:rPr>
-      </w:pPr>
     </w:p>
     <w:p>
       <w:pPr>
@@ -7414,7 +7436,7 @@
       <w:bookmarkEnd w:id="54"/>
     </w:p>
     <w:sectPr>
-      <w:headerReference w:type="first" r:id="rId11"/>
+      <w:headerReference w:type="first" r:id="rId13"/>
       <w:pgSz w:w="11906" w:h="16838"/>
       <w:pgMar w:top="1417" w:right="1417" w:bottom="1417" w:left="1417" w:header="708" w:footer="708" w:gutter="0"/>
       <w:pgNumType w:start="3"/>
@@ -10523,7 +10545,7 @@
 </file>
 
 <file path=customXml/itemProps2.xml><?xml version="1.0" encoding="utf-8"?>
-<ds:datastoreItem xmlns:ds="http://schemas.openxmlformats.org/officeDocument/2006/customXml" ds:itemID="{22E01F4C-1385-4011-B370-2FCA6482B8E8}">
+<ds:datastoreItem xmlns:ds="http://schemas.openxmlformats.org/officeDocument/2006/customXml" ds:itemID="{0DE8E7B9-3652-4301-8D58-89EFD3F429BF}">
   <ds:schemaRefs>
     <ds:schemaRef ds:uri="http://schemas.openxmlformats.org/officeDocument/2006/bibliography"/>
   </ds:schemaRefs>

</xml_diff>

<commit_message>
update create table sql
</commit_message>
<xml_diff>
--- a/docs/merise_P4.docx
+++ b/docs/merise_P4.docx
@@ -7301,10 +7301,10 @@
             <v:path o:extrusionok="f" gradientshapeok="t" o:connecttype="rect"/>
             <o:lock v:ext="edit" aspectratio="t"/>
           </v:shapetype>
-          <v:shape id="_x0000_i1025" type="#_x0000_t75" style="width:76.2pt;height:49.8pt" o:ole="">
+          <v:shape id="_x0000_i1025" type="#_x0000_t75" style="width:76.25pt;height:49.65pt" o:ole="">
             <v:imagedata r:id="rId11" o:title=""/>
           </v:shape>
-          <o:OLEObject Type="Embed" ProgID="Package" ShapeID="_x0000_i1025" DrawAspect="Icon" ObjectID="_1660640665" r:id="rId12"/>
+          <o:OLEObject Type="Embed" ProgID="Package" ShapeID="_x0000_i1025" DrawAspect="Icon" ObjectID="_1660646718" r:id="rId12"/>
         </w:object>
       </w:r>
       <w:bookmarkStart w:id="42" w:name="_GoBack"/>
@@ -10545,7 +10545,7 @@
 </file>
 
 <file path=customXml/itemProps2.xml><?xml version="1.0" encoding="utf-8"?>
-<ds:datastoreItem xmlns:ds="http://schemas.openxmlformats.org/officeDocument/2006/customXml" ds:itemID="{0DE8E7B9-3652-4301-8D58-89EFD3F429BF}">
+<ds:datastoreItem xmlns:ds="http://schemas.openxmlformats.org/officeDocument/2006/customXml" ds:itemID="{F08B4FCF-FD70-4C47-A05B-BC8E0762D232}">
   <ds:schemaRefs>
     <ds:schemaRef ds:uri="http://schemas.openxmlformats.org/officeDocument/2006/bibliography"/>
   </ds:schemaRefs>

</xml_diff>